<commit_message>
Diagrama de Sequência (Ciclo 4) e Alterações
- Diagrama de Sequência (Ciclo 4)
- Alterações no documento de Casos de Uso Expandidos (Ciclo 4)
</commit_message>
<xml_diff>
--- a/Projeto1-G4/Ciclo de Desenvolvimento 4/3 - Casos de Uso Expandidos/Casos de Uso Expandidos (Ciclo 4).docx
+++ b/Projeto1-G4/Ciclo de Desenvolvimento 4/3 - Casos de Uso Expandidos/Casos de Uso Expandidos (Ciclo 4).docx
@@ -1526,8 +1526,6 @@
         </w:rPr>
         <w:t>as informações do registro dos</w:t>
       </w:r>
-      <w:bookmarkStart w:id="0" w:name="_GoBack"/>
-      <w:bookmarkEnd w:id="0"/>
       <w:r>
         <w:rPr>
           <w:rFonts w:ascii="Arial" w:hAnsi="Arial" w:cs="Arial"/>
@@ -2020,7 +2018,7 @@
                 <w:sz w:val="24"/>
                 <w:szCs w:val="24"/>
               </w:rPr>
-              <w:t xml:space="preserve"> pesquisa da doação atual</w:t>
+              <w:t xml:space="preserve"> pesquisa do registro </w:t>
             </w:r>
             <w:r>
               <w:rPr>
@@ -2036,50 +2034,31 @@
                 <w:sz w:val="24"/>
                 <w:szCs w:val="24"/>
               </w:rPr>
-              <w:t>do doador (RF6)</w:t>
-            </w:r>
-            <w:r>
-              <w:rPr>
-                <w:rFonts w:ascii="Arial" w:hAnsi="Arial" w:cs="Arial"/>
-                <w:sz w:val="24"/>
-                <w:szCs w:val="24"/>
-              </w:rPr>
-              <w:t xml:space="preserve"> e descarta </w:t>
-            </w:r>
-          </w:p>
-          <w:p>
-            <w:pPr>
-              <w:rPr>
-                <w:rFonts w:ascii="Arial" w:hAnsi="Arial" w:cs="Arial"/>
-                <w:sz w:val="24"/>
-                <w:szCs w:val="24"/>
-              </w:rPr>
-            </w:pPr>
-            <w:r>
-              <w:rPr>
-                <w:rFonts w:ascii="Arial" w:hAnsi="Arial" w:cs="Arial"/>
-                <w:sz w:val="24"/>
-                <w:szCs w:val="24"/>
-              </w:rPr>
-              <w:t xml:space="preserve">                            </w:t>
-            </w:r>
-            <w:proofErr w:type="gramStart"/>
-            <w:r>
-              <w:rPr>
-                <w:rFonts w:ascii="Arial" w:hAnsi="Arial" w:cs="Arial"/>
-                <w:sz w:val="24"/>
-                <w:szCs w:val="24"/>
-              </w:rPr>
-              <w:t>a</w:t>
-            </w:r>
-            <w:proofErr w:type="gramEnd"/>
-            <w:r>
-              <w:rPr>
-                <w:rFonts w:ascii="Arial" w:hAnsi="Arial" w:cs="Arial"/>
-                <w:sz w:val="24"/>
-                <w:szCs w:val="24"/>
-              </w:rPr>
-              <w:t xml:space="preserve"> doação. </w:t>
+              <w:t xml:space="preserve">do doador </w:t>
+            </w:r>
+            <w:r>
+              <w:rPr>
+                <w:rFonts w:ascii="Arial" w:hAnsi="Arial" w:cs="Arial"/>
+                <w:sz w:val="24"/>
+                <w:szCs w:val="24"/>
+              </w:rPr>
+              <w:t>e descarta</w:t>
+            </w:r>
+            <w:r>
+              <w:rPr>
+                <w:rFonts w:ascii="Arial" w:hAnsi="Arial" w:cs="Arial"/>
+                <w:sz w:val="24"/>
+                <w:szCs w:val="24"/>
+              </w:rPr>
+              <w:t xml:space="preserve"> </w:t>
+            </w:r>
+            <w:r>
+              <w:rPr>
+                <w:rFonts w:ascii="Arial" w:hAnsi="Arial" w:cs="Arial"/>
+                <w:sz w:val="24"/>
+                <w:szCs w:val="24"/>
+              </w:rPr>
+              <w:t xml:space="preserve">a doação. </w:t>
             </w:r>
           </w:p>
           <w:p>
@@ -2161,16 +2140,10 @@
                 <w:sz w:val="24"/>
                 <w:szCs w:val="24"/>
               </w:rPr>
-              <w:t xml:space="preserve">RF4, </w:t>
-            </w:r>
-            <w:r>
-              <w:rPr>
-                <w:rFonts w:ascii="Arial" w:hAnsi="Arial" w:cs="Arial"/>
-                <w:sz w:val="24"/>
-                <w:szCs w:val="24"/>
-              </w:rPr>
-              <w:t>RF6</w:t>
-            </w:r>
+              <w:t>RF4</w:t>
+            </w:r>
+            <w:bookmarkStart w:id="0" w:name="_GoBack"/>
+            <w:bookmarkEnd w:id="0"/>
           </w:p>
           <w:p>
             <w:pPr>
@@ -2674,6 +2647,15 @@
         </w:tc>
       </w:tr>
     </w:tbl>
+    <w:p>
+      <w:pPr>
+        <w:rPr>
+          <w:rFonts w:ascii="Arial" w:hAnsi="Arial" w:cs="Arial"/>
+          <w:sz w:val="24"/>
+          <w:szCs w:val="24"/>
+        </w:rPr>
+      </w:pPr>
+    </w:p>
     <w:p>
       <w:pPr>
         <w:rPr>
@@ -5200,7 +5182,7 @@
           <w:rPr>
             <w:noProof/>
           </w:rPr>
-          <w:t>6</w:t>
+          <w:t>4</w:t>
         </w:r>
         <w:r>
           <w:fldChar w:fldCharType="end"/>

</xml_diff>